<commit_message>
Updated repository registraton form.
</commit_message>
<xml_diff>
--- a/code/resources/documents/ITS_CodeHub_Repository_Registration_Form.docx
+++ b/code/resources/documents/ITS_CodeHub_Repository_Registration_Form.docx
@@ -10,15 +10,7 @@
         <w:t xml:space="preserve">                                </w:t>
       </w:r>
       <w:r>
-        <w:t xml:space="preserve">ITS </w:t>
-      </w:r>
-      <w:proofErr w:type="spellStart"/>
-      <w:r>
-        <w:t>CodeHub</w:t>
-      </w:r>
-      <w:proofErr w:type="spellEnd"/>
-      <w:r>
-        <w:t xml:space="preserve"> Repository Registration</w:t>
+        <w:t>ITS CodeHub Repository Registration</w:t>
       </w:r>
       <w:r>
         <w:t xml:space="preserve"> Form </w:t>
@@ -27,9 +19,24 @@
     <w:p>
       <w:pPr>
         <w:pStyle w:val="Heading1"/>
-      </w:pPr>
-      <w:r>
+        <w:rPr>
+          <w:sz w:val="22"/>
+          <w:szCs w:val="22"/>
+        </w:rPr>
+      </w:pPr>
+      <w:r>
+        <w:rPr>
+          <w:sz w:val="22"/>
+          <w:szCs w:val="22"/>
+        </w:rPr>
         <w:t>Instructions</w:t>
+      </w:r>
+      <w:r>
+        <w:rPr>
+          <w:sz w:val="22"/>
+          <w:szCs w:val="22"/>
+        </w:rPr>
+        <w:t>:</w:t>
       </w:r>
     </w:p>
     <w:p>
@@ -40,15 +47,10 @@
         <w:t xml:space="preserve"> </w:t>
       </w:r>
       <w:r>
-        <w:t xml:space="preserve">U.S. DOT Project Leads (ex. COR, TOCOR, PM, </w:t>
-      </w:r>
-      <w:proofErr w:type="spellStart"/>
-      <w:r>
-        <w:t>PgM</w:t>
-      </w:r>
-      <w:proofErr w:type="spellEnd"/>
-      <w:r>
-        <w:t>, etc.)</w:t>
+        <w:t xml:space="preserve">U.S. DOT Project Leads (ex. </w:t>
+      </w:r>
+      <w:r>
+        <w:t>TOCOR, COR, AOR, etc.)</w:t>
       </w:r>
       <w:r>
         <w:t xml:space="preserve"> </w:t>
@@ -57,13 +59,19 @@
         <w:t>who wish to make</w:t>
       </w:r>
       <w:r>
-        <w:t xml:space="preserve"> a project’s</w:t>
-      </w:r>
-      <w:r>
         <w:t xml:space="preserve"> </w:t>
       </w:r>
       <w:r>
-        <w:t xml:space="preserve">ITS JPO-funded </w:t>
+        <w:t xml:space="preserve">an </w:t>
+      </w:r>
+      <w:r>
+        <w:t>ITS JPO-funded</w:t>
+      </w:r>
+      <w:r>
+        <w:t xml:space="preserve"> project’s</w:t>
+      </w:r>
+      <w:r>
+        <w:t xml:space="preserve"> </w:t>
       </w:r>
       <w:r>
         <w:t xml:space="preserve">source code repositories discoverable </w:t>
@@ -98,27 +106,44 @@
         <w:t>.</w:t>
       </w:r>
       <w:r>
-        <w:t xml:space="preserve"> This form </w:t>
-      </w:r>
-      <w:r>
-        <w:t>must</w:t>
-      </w:r>
-      <w:r>
-        <w:t xml:space="preserve"> be filled out for each repository a </w:t>
-      </w:r>
-      <w:r>
-        <w:t xml:space="preserve">U.S. DOT Project Lead </w:t>
-      </w:r>
-      <w:r>
-        <w:t xml:space="preserve">wants to make discoverable on ITS </w:t>
-      </w:r>
-      <w:proofErr w:type="spellStart"/>
-      <w:r>
-        <w:t>CodeHub</w:t>
-      </w:r>
-      <w:proofErr w:type="spellEnd"/>
-      <w:r>
-        <w:t xml:space="preserve"> and sent to </w:t>
+        <w:t xml:space="preserve"> </w:t>
+      </w:r>
+    </w:p>
+    <w:p>
+      <w:pPr>
+        <w:rPr>
+          <w:rStyle w:val="Hyperlink"/>
+          <w:color w:val="auto"/>
+          <w:u w:val="none"/>
+        </w:rPr>
+      </w:pPr>
+      <w:r>
+        <w:t>A U.S. DOT Project Lead must fill out t</w:t>
+      </w:r>
+      <w:r>
+        <w:t xml:space="preserve">his form for </w:t>
+      </w:r>
+      <w:r>
+        <w:rPr>
+          <w:i/>
+          <w:iCs/>
+        </w:rPr>
+        <w:t>each</w:t>
+      </w:r>
+      <w:r>
+        <w:t xml:space="preserve"> repository</w:t>
+      </w:r>
+      <w:r>
+        <w:t xml:space="preserve"> they wish to make discoverable and send</w:t>
+      </w:r>
+      <w:r>
+        <w:t xml:space="preserve"> </w:t>
+      </w:r>
+      <w:r>
+        <w:t>the form</w:t>
+      </w:r>
+      <w:r>
+        <w:t xml:space="preserve"> to </w:t>
       </w:r>
       <w:hyperlink r:id="rId8" w:history="1">
         <w:r>
@@ -129,70 +154,18 @@
         </w:r>
       </w:hyperlink>
       <w:r>
-        <w:t>.</w:t>
-      </w:r>
-      <w:r>
-        <w:t xml:space="preserve"> </w:t>
-      </w:r>
-      <w:r>
-        <w:t xml:space="preserve">Once this form is received by </w:t>
+        <w:t xml:space="preserve">. </w:t>
+      </w:r>
+      <w:r>
+        <w:t xml:space="preserve">For more information on </w:t>
+      </w:r>
+      <w:r>
+        <w:t>this process</w:t>
+      </w:r>
+      <w:r>
+        <w:t xml:space="preserve">, please see the </w:t>
       </w:r>
       <w:hyperlink r:id="rId9" w:history="1">
-        <w:r>
-          <w:rPr>
-            <w:rStyle w:val="Hyperlink"/>
-          </w:rPr>
-          <w:t>data.itsjpo@dot.gov</w:t>
-        </w:r>
-      </w:hyperlink>
-      <w:r>
-        <w:t>, the</w:t>
-      </w:r>
-      <w:r>
-        <w:t xml:space="preserve"> ITS </w:t>
-      </w:r>
-      <w:proofErr w:type="spellStart"/>
-      <w:r>
-        <w:t>CodeHub</w:t>
-      </w:r>
-      <w:proofErr w:type="spellEnd"/>
-      <w:r>
-        <w:t xml:space="preserve"> support team </w:t>
-      </w:r>
-      <w:r>
-        <w:t>will review it and</w:t>
-      </w:r>
-      <w:r>
-        <w:t xml:space="preserve"> either make the repository discoverable on ITS </w:t>
-      </w:r>
-      <w:proofErr w:type="spellStart"/>
-      <w:r>
-        <w:t>CodeHub</w:t>
-      </w:r>
-      <w:proofErr w:type="spellEnd"/>
-      <w:r>
-        <w:t xml:space="preserve"> or</w:t>
-      </w:r>
-      <w:r>
-        <w:t xml:space="preserve"> follow-up </w:t>
-      </w:r>
-      <w:r>
-        <w:t>for</w:t>
-      </w:r>
-      <w:r>
-        <w:t xml:space="preserve"> any clarification.</w:t>
-      </w:r>
-    </w:p>
-    <w:p>
-      <w:pPr>
-        <w:rPr>
-          <w:rStyle w:val="Hyperlink"/>
-        </w:rPr>
-      </w:pPr>
-      <w:r>
-        <w:t xml:space="preserve">For more information on the requirements and ingestion flow, please see the </w:t>
-      </w:r>
-      <w:hyperlink r:id="rId10" w:anchor="/repopublishing" w:history="1">
         <w:r>
           <w:rPr>
             <w:rStyle w:val="Hyperlink"/>
@@ -203,37 +176,61 @@
           <w:rPr>
             <w:rStyle w:val="Hyperlink"/>
           </w:rPr>
-          <w:t>process</w:t>
+          <w:t>p</w:t>
         </w:r>
         <w:r>
           <w:rPr>
             <w:rStyle w:val="Hyperlink"/>
           </w:rPr>
-          <w:t>.</w:t>
+          <w:t>age</w:t>
         </w:r>
       </w:hyperlink>
-    </w:p>
-    <w:p>
-      <w:pPr>
-        <w:rPr>
-          <w:b/>
-          <w:bCs/>
-          <w:color w:val="000000" w:themeColor="text1"/>
-          <w:sz w:val="24"/>
-          <w:szCs w:val="24"/>
-        </w:rPr>
-      </w:pPr>
       <w:r>
         <w:rPr>
           <w:rStyle w:val="Hyperlink"/>
-          <w:b/>
-          <w:bCs/>
-          <w:color w:val="000000" w:themeColor="text1"/>
-          <w:sz w:val="24"/>
-          <w:szCs w:val="24"/>
           <w:u w:val="none"/>
         </w:rPr>
-        <w:t>Project and Repository Information</w:t>
+        <w:t xml:space="preserve">. </w:t>
+      </w:r>
+      <w:r>
+        <w:rPr>
+          <w:rStyle w:val="Hyperlink"/>
+          <w:color w:val="000000" w:themeColor="text1"/>
+          <w:u w:val="none"/>
+        </w:rPr>
+        <w:t xml:space="preserve">If you have additional questions, </w:t>
+      </w:r>
+      <w:r>
+        <w:rPr>
+          <w:rStyle w:val="Hyperlink"/>
+          <w:color w:val="000000" w:themeColor="text1"/>
+          <w:u w:val="none"/>
+        </w:rPr>
+        <w:t xml:space="preserve">please </w:t>
+      </w:r>
+      <w:r>
+        <w:rPr>
+          <w:rStyle w:val="Hyperlink"/>
+          <w:color w:val="000000" w:themeColor="text1"/>
+          <w:u w:val="none"/>
+        </w:rPr>
+        <w:t xml:space="preserve">reach out to </w:t>
+      </w:r>
+      <w:hyperlink r:id="rId10" w:history="1">
+        <w:r>
+          <w:rPr>
+            <w:rStyle w:val="Hyperlink"/>
+          </w:rPr>
+          <w:t>data.itsjpo@dot.gov</w:t>
+        </w:r>
+      </w:hyperlink>
+      <w:r>
+        <w:rPr>
+          <w:rStyle w:val="Hyperlink"/>
+          <w:color w:val="000000" w:themeColor="text1"/>
+          <w:u w:val="none"/>
+        </w:rPr>
+        <w:t>.</w:t>
       </w:r>
     </w:p>
     <w:p>
@@ -263,7 +260,28 @@
           <w:b/>
           <w:bCs/>
         </w:rPr>
-        <w:t xml:space="preserve">following basic information about your project. </w:t>
+        <w:t xml:space="preserve">following information about </w:t>
+      </w:r>
+      <w:r>
+        <w:rPr>
+          <w:b/>
+          <w:bCs/>
+        </w:rPr>
+        <w:t>the</w:t>
+      </w:r>
+      <w:r>
+        <w:rPr>
+          <w:b/>
+          <w:bCs/>
+        </w:rPr>
+        <w:t xml:space="preserve"> project</w:t>
+      </w:r>
+      <w:r>
+        <w:rPr>
+          <w:b/>
+          <w:bCs/>
+        </w:rPr>
+        <w:t xml:space="preserve"> and repository:</w:t>
       </w:r>
     </w:p>
     <w:tbl>
@@ -281,8 +299,8 @@
         <w:tblLook w:val="0000" w:firstRow="0" w:lastRow="0" w:firstColumn="0" w:lastColumn="0" w:noHBand="0" w:noVBand="0"/>
       </w:tblPr>
       <w:tblGrid>
-        <w:gridCol w:w="3481"/>
-        <w:gridCol w:w="6030"/>
+        <w:gridCol w:w="4495"/>
+        <w:gridCol w:w="5016"/>
       </w:tblGrid>
       <w:tr>
         <w:trPr>
@@ -290,7 +308,7 @@
         </w:trPr>
         <w:tc>
           <w:tcPr>
-            <w:tcW w:w="3481" w:type="dxa"/>
+            <w:tcW w:w="4495" w:type="dxa"/>
             <w:vAlign w:val="center"/>
           </w:tcPr>
           <w:p>
@@ -298,13 +316,19 @@
               <w:ind w:left="151"/>
             </w:pPr>
             <w:r>
-              <w:t xml:space="preserve">Project Title: </w:t>
+              <w:t>Project Title</w:t>
+            </w:r>
+            <w:r>
+              <w:t xml:space="preserve"> (Spelling Out Any Acronyms)</w:t>
+            </w:r>
+            <w:r>
+              <w:t xml:space="preserve">: </w:t>
             </w:r>
           </w:p>
         </w:tc>
         <w:tc>
           <w:tcPr>
-            <w:tcW w:w="6030" w:type="dxa"/>
+            <w:tcW w:w="5016" w:type="dxa"/>
             <w:vAlign w:val="center"/>
           </w:tcPr>
           <w:p/>
@@ -316,7 +340,7 @@
         </w:trPr>
         <w:tc>
           <w:tcPr>
-            <w:tcW w:w="3481" w:type="dxa"/>
+            <w:tcW w:w="4495" w:type="dxa"/>
             <w:vAlign w:val="center"/>
           </w:tcPr>
           <w:p>
@@ -324,13 +348,28 @@
               <w:ind w:left="151"/>
             </w:pPr>
             <w:r>
-              <w:t xml:space="preserve">Project Description: </w:t>
+              <w:t>Project Description</w:t>
+            </w:r>
+            <w:r>
+              <w:t xml:space="preserve"> </w:t>
+            </w:r>
+            <w:r>
+              <w:t>(</w:t>
+            </w:r>
+            <w:r>
+              <w:t>Three Sentences or Less</w:t>
+            </w:r>
+            <w:r>
+              <w:t>)</w:t>
+            </w:r>
+            <w:r>
+              <w:t xml:space="preserve">: </w:t>
             </w:r>
           </w:p>
         </w:tc>
         <w:tc>
           <w:tcPr>
-            <w:tcW w:w="6030" w:type="dxa"/>
+            <w:tcW w:w="5016" w:type="dxa"/>
             <w:vAlign w:val="center"/>
           </w:tcPr>
           <w:p/>
@@ -342,7 +381,7 @@
         </w:trPr>
         <w:tc>
           <w:tcPr>
-            <w:tcW w:w="3481" w:type="dxa"/>
+            <w:tcW w:w="4495" w:type="dxa"/>
             <w:vAlign w:val="center"/>
           </w:tcPr>
           <w:p>
@@ -367,7 +406,7 @@
         </w:tc>
         <w:tc>
           <w:tcPr>
-            <w:tcW w:w="6030" w:type="dxa"/>
+            <w:tcW w:w="5016" w:type="dxa"/>
             <w:vAlign w:val="center"/>
           </w:tcPr>
           <w:p/>
@@ -379,7 +418,7 @@
         </w:trPr>
         <w:tc>
           <w:tcPr>
-            <w:tcW w:w="3481" w:type="dxa"/>
+            <w:tcW w:w="4495" w:type="dxa"/>
             <w:vAlign w:val="center"/>
           </w:tcPr>
           <w:p>
@@ -407,7 +446,7 @@
         </w:tc>
         <w:tc>
           <w:tcPr>
-            <w:tcW w:w="6030" w:type="dxa"/>
+            <w:tcW w:w="5016" w:type="dxa"/>
             <w:vAlign w:val="center"/>
           </w:tcPr>
           <w:p/>
@@ -419,7 +458,7 @@
         </w:trPr>
         <w:tc>
           <w:tcPr>
-            <w:tcW w:w="3481" w:type="dxa"/>
+            <w:tcW w:w="4495" w:type="dxa"/>
             <w:vAlign w:val="center"/>
           </w:tcPr>
           <w:p>
@@ -427,16 +466,393 @@
               <w:ind w:left="151"/>
             </w:pPr>
             <w:r>
-              <w:t>Link to repository on GitHub</w:t>
+              <w:t xml:space="preserve">ITS </w:t>
+            </w:r>
+            <w:r>
+              <w:t xml:space="preserve">JPO Program Manager Name: </w:t>
             </w:r>
           </w:p>
         </w:tc>
         <w:tc>
           <w:tcPr>
-            <w:tcW w:w="6030" w:type="dxa"/>
+            <w:tcW w:w="5016" w:type="dxa"/>
             <w:vAlign w:val="center"/>
           </w:tcPr>
           <w:p/>
+        </w:tc>
+      </w:tr>
+      <w:tr>
+        <w:trPr>
+          <w:trHeight w:val="288"/>
+        </w:trPr>
+        <w:tc>
+          <w:tcPr>
+            <w:tcW w:w="4495" w:type="dxa"/>
+            <w:vAlign w:val="center"/>
+          </w:tcPr>
+          <w:p>
+            <w:pPr>
+              <w:ind w:left="151"/>
+            </w:pPr>
+            <w:r>
+              <w:t xml:space="preserve">ITS </w:t>
+            </w:r>
+            <w:r>
+              <w:t xml:space="preserve">JPO Program Manager E-Mail: </w:t>
+            </w:r>
+          </w:p>
+        </w:tc>
+        <w:tc>
+          <w:tcPr>
+            <w:tcW w:w="5016" w:type="dxa"/>
+            <w:vAlign w:val="center"/>
+          </w:tcPr>
+          <w:p/>
+        </w:tc>
+      </w:tr>
+      <w:tr>
+        <w:trPr>
+          <w:trHeight w:val="288"/>
+        </w:trPr>
+        <w:tc>
+          <w:tcPr>
+            <w:tcW w:w="4495" w:type="dxa"/>
+            <w:vAlign w:val="center"/>
+          </w:tcPr>
+          <w:p>
+            <w:pPr>
+              <w:ind w:left="151"/>
+            </w:pPr>
+            <w:r>
+              <w:t xml:space="preserve">Link to </w:t>
+            </w:r>
+            <w:r>
+              <w:t>R</w:t>
+            </w:r>
+            <w:r>
+              <w:t>epository on GitHub</w:t>
+            </w:r>
+            <w:r>
+              <w:t xml:space="preserve">: </w:t>
+            </w:r>
+          </w:p>
+        </w:tc>
+        <w:tc>
+          <w:tcPr>
+            <w:tcW w:w="5016" w:type="dxa"/>
+            <w:vAlign w:val="center"/>
+          </w:tcPr>
+          <w:p/>
+        </w:tc>
+      </w:tr>
+      <w:tr>
+        <w:trPr>
+          <w:trHeight w:val="288"/>
+        </w:trPr>
+        <w:tc>
+          <w:tcPr>
+            <w:tcW w:w="4495" w:type="dxa"/>
+            <w:vAlign w:val="center"/>
+          </w:tcPr>
+          <w:p>
+            <w:pPr>
+              <w:ind w:left="151"/>
+            </w:pPr>
+            <w:r>
+              <w:t xml:space="preserve">Choose </w:t>
+            </w:r>
+            <w:r>
+              <w:rPr>
+                <w:b/>
+                <w:bCs/>
+                <w:i/>
+                <w:iCs/>
+              </w:rPr>
+              <w:t>one</w:t>
+            </w:r>
+            <w:r>
+              <w:rPr>
+                <w:b/>
+                <w:bCs/>
+              </w:rPr>
+              <w:t xml:space="preserve"> category </w:t>
+            </w:r>
+            <w:r>
+              <w:t xml:space="preserve">that best describes </w:t>
+            </w:r>
+            <w:r>
+              <w:t>the</w:t>
+            </w:r>
+            <w:r>
+              <w:t xml:space="preserve"> repository: </w:t>
+            </w:r>
+          </w:p>
+        </w:tc>
+        <w:tc>
+          <w:tcPr>
+            <w:tcW w:w="5016" w:type="dxa"/>
+            <w:vAlign w:val="center"/>
+          </w:tcPr>
+          <w:p>
+            <w:pPr>
+              <w:pStyle w:val="ListParagraph"/>
+              <w:numPr>
+                <w:ilvl w:val="0"/>
+                <w:numId w:val="3"/>
+              </w:numPr>
+              <w:rPr>
+                <w:rFonts w:cs="Arial"/>
+                <w:color w:val="000000"/>
+              </w:rPr>
+            </w:pPr>
+            <w:r>
+              <w:rPr>
+                <w:rFonts w:cs="Arial"/>
+                <w:color w:val="000000"/>
+              </w:rPr>
+              <w:t>Commercial Vehicle Operations</w:t>
+            </w:r>
+          </w:p>
+          <w:p>
+            <w:pPr>
+              <w:pStyle w:val="ListParagraph"/>
+              <w:numPr>
+                <w:ilvl w:val="0"/>
+                <w:numId w:val="3"/>
+              </w:numPr>
+              <w:rPr>
+                <w:rFonts w:cs="Arial"/>
+                <w:color w:val="000000"/>
+              </w:rPr>
+            </w:pPr>
+            <w:r>
+              <w:rPr>
+                <w:rFonts w:cs="Arial"/>
+                <w:color w:val="000000"/>
+              </w:rPr>
+              <w:t>Data Management</w:t>
+            </w:r>
+          </w:p>
+          <w:p>
+            <w:pPr>
+              <w:pStyle w:val="ListParagraph"/>
+              <w:numPr>
+                <w:ilvl w:val="0"/>
+                <w:numId w:val="3"/>
+              </w:numPr>
+              <w:rPr>
+                <w:rFonts w:cs="Arial"/>
+                <w:color w:val="000000"/>
+              </w:rPr>
+            </w:pPr>
+            <w:r>
+              <w:rPr>
+                <w:rFonts w:cs="Arial"/>
+                <w:color w:val="000000"/>
+              </w:rPr>
+              <w:t>Maintenance and Construction</w:t>
+            </w:r>
+          </w:p>
+          <w:p>
+            <w:pPr>
+              <w:pStyle w:val="ListParagraph"/>
+              <w:numPr>
+                <w:ilvl w:val="0"/>
+                <w:numId w:val="3"/>
+              </w:numPr>
+              <w:rPr>
+                <w:rFonts w:cs="Arial"/>
+                <w:color w:val="000000"/>
+              </w:rPr>
+            </w:pPr>
+            <w:r>
+              <w:rPr>
+                <w:rFonts w:cs="Arial"/>
+                <w:color w:val="000000"/>
+              </w:rPr>
+              <w:t>Parking Management</w:t>
+            </w:r>
+          </w:p>
+          <w:p>
+            <w:pPr>
+              <w:pStyle w:val="ListParagraph"/>
+              <w:numPr>
+                <w:ilvl w:val="0"/>
+                <w:numId w:val="3"/>
+              </w:numPr>
+              <w:rPr>
+                <w:rFonts w:cs="Arial"/>
+                <w:color w:val="000000"/>
+              </w:rPr>
+            </w:pPr>
+            <w:r>
+              <w:rPr>
+                <w:rFonts w:cs="Arial"/>
+                <w:color w:val="000000"/>
+              </w:rPr>
+              <w:t>Public Safety</w:t>
+            </w:r>
+          </w:p>
+          <w:p>
+            <w:pPr>
+              <w:pStyle w:val="ListParagraph"/>
+              <w:numPr>
+                <w:ilvl w:val="0"/>
+                <w:numId w:val="3"/>
+              </w:numPr>
+              <w:rPr>
+                <w:rFonts w:cs="Arial"/>
+                <w:color w:val="000000"/>
+              </w:rPr>
+            </w:pPr>
+            <w:r>
+              <w:rPr>
+                <w:rFonts w:cs="Arial"/>
+                <w:color w:val="000000"/>
+              </w:rPr>
+              <w:t>Public Transportation</w:t>
+            </w:r>
+          </w:p>
+          <w:p>
+            <w:pPr>
+              <w:pStyle w:val="ListParagraph"/>
+              <w:numPr>
+                <w:ilvl w:val="0"/>
+                <w:numId w:val="3"/>
+              </w:numPr>
+              <w:rPr>
+                <w:rFonts w:cs="Arial"/>
+                <w:color w:val="000000"/>
+              </w:rPr>
+            </w:pPr>
+            <w:r>
+              <w:rPr>
+                <w:rFonts w:cs="Arial"/>
+                <w:color w:val="000000"/>
+              </w:rPr>
+              <w:t>Support</w:t>
+            </w:r>
+          </w:p>
+          <w:p>
+            <w:pPr>
+              <w:pStyle w:val="ListParagraph"/>
+              <w:numPr>
+                <w:ilvl w:val="0"/>
+                <w:numId w:val="3"/>
+              </w:numPr>
+              <w:rPr>
+                <w:rFonts w:cs="Arial"/>
+                <w:color w:val="000000"/>
+              </w:rPr>
+            </w:pPr>
+            <w:r>
+              <w:rPr>
+                <w:rFonts w:cs="Arial"/>
+                <w:color w:val="000000"/>
+              </w:rPr>
+              <w:t>Sustainable Travel</w:t>
+            </w:r>
+          </w:p>
+          <w:p>
+            <w:pPr>
+              <w:pStyle w:val="ListParagraph"/>
+              <w:numPr>
+                <w:ilvl w:val="0"/>
+                <w:numId w:val="3"/>
+              </w:numPr>
+              <w:rPr>
+                <w:rFonts w:cs="Arial"/>
+                <w:color w:val="000000"/>
+              </w:rPr>
+            </w:pPr>
+            <w:r>
+              <w:rPr>
+                <w:rFonts w:cs="Arial"/>
+                <w:color w:val="000000"/>
+              </w:rPr>
+              <w:t>Traffic Management</w:t>
+            </w:r>
+          </w:p>
+          <w:p>
+            <w:pPr>
+              <w:pStyle w:val="ListParagraph"/>
+              <w:numPr>
+                <w:ilvl w:val="0"/>
+                <w:numId w:val="3"/>
+              </w:numPr>
+              <w:rPr>
+                <w:rFonts w:cs="Arial"/>
+                <w:color w:val="000000"/>
+              </w:rPr>
+            </w:pPr>
+            <w:r>
+              <w:rPr>
+                <w:rFonts w:cs="Arial"/>
+                <w:color w:val="000000"/>
+              </w:rPr>
+              <w:t>Traveler Information</w:t>
+            </w:r>
+          </w:p>
+          <w:p>
+            <w:pPr>
+              <w:pStyle w:val="ListParagraph"/>
+              <w:numPr>
+                <w:ilvl w:val="0"/>
+                <w:numId w:val="3"/>
+              </w:numPr>
+              <w:rPr>
+                <w:rFonts w:cs="Arial"/>
+                <w:color w:val="000000"/>
+              </w:rPr>
+            </w:pPr>
+            <w:r>
+              <w:rPr>
+                <w:rFonts w:cs="Arial"/>
+                <w:color w:val="000000"/>
+              </w:rPr>
+              <w:t>Vehicle Safety</w:t>
+            </w:r>
+          </w:p>
+          <w:p>
+            <w:pPr>
+              <w:pStyle w:val="ListParagraph"/>
+              <w:numPr>
+                <w:ilvl w:val="0"/>
+                <w:numId w:val="3"/>
+              </w:numPr>
+              <w:rPr>
+                <w:rFonts w:cs="Arial"/>
+                <w:color w:val="000000"/>
+              </w:rPr>
+            </w:pPr>
+            <w:r>
+              <w:rPr>
+                <w:rFonts w:cs="Arial"/>
+                <w:color w:val="000000"/>
+              </w:rPr>
+              <w:t>Weather</w:t>
+            </w:r>
+          </w:p>
+          <w:p>
+            <w:pPr>
+              <w:pStyle w:val="ListParagraph"/>
+              <w:numPr>
+                <w:ilvl w:val="0"/>
+                <w:numId w:val="3"/>
+              </w:numPr>
+              <w:rPr>
+                <w:rFonts w:cs="Arial"/>
+                <w:color w:val="000000"/>
+              </w:rPr>
+            </w:pPr>
+            <w:r>
+              <w:rPr>
+                <w:rFonts w:cs="Arial"/>
+                <w:color w:val="000000"/>
+              </w:rPr>
+              <w:t>Other</w:t>
+            </w:r>
+          </w:p>
         </w:tc>
       </w:tr>
     </w:tbl>
@@ -724,17 +1140,8 @@
                               <w:rFonts w:cs="Arial"/>
                               <w:sz w:val="24"/>
                             </w:rPr>
-                            <w:t xml:space="preserve">ITS </w:t>
+                            <w:t>ITS CodeHub</w:t>
                           </w:r>
-                          <w:proofErr w:type="spellStart"/>
-                          <w:r>
-                            <w:rPr>
-                              <w:rFonts w:cs="Arial"/>
-                              <w:sz w:val="24"/>
-                            </w:rPr>
-                            <w:t>CodeHub</w:t>
-                          </w:r>
-                          <w:proofErr w:type="spellEnd"/>
                         </w:p>
                       </w:txbxContent>
                     </wps:txbx>
@@ -799,17 +1206,8 @@
                         <w:rFonts w:cs="Arial"/>
                         <w:sz w:val="24"/>
                       </w:rPr>
-                      <w:t xml:space="preserve">ITS </w:t>
+                      <w:t>ITS CodeHub</w:t>
                     </w:r>
-                    <w:proofErr w:type="spellStart"/>
-                    <w:r>
-                      <w:rPr>
-                        <w:rFonts w:cs="Arial"/>
-                        <w:sz w:val="24"/>
-                      </w:rPr>
-                      <w:t>CodeHub</w:t>
-                    </w:r>
-                    <w:proofErr w:type="spellEnd"/>
                   </w:p>
                 </w:txbxContent>
               </v:textbox>
@@ -1177,6 +1575,119 @@
     </w:lvl>
   </w:abstractNum>
   <w:abstractNum w:abstractNumId="1" w15:restartNumberingAfterBreak="0">
+    <w:nsid w:val="4D8539DD"/>
+    <w:multiLevelType w:val="hybridMultilevel"/>
+    <w:tmpl w:val="BDCA7162"/>
+    <w:lvl w:ilvl="0" w:tplc="3F562DCE">
+      <w:start w:val="1"/>
+      <w:numFmt w:val="bullet"/>
+      <w:lvlText w:val=""/>
+      <w:lvlJc w:val="left"/>
+      <w:pPr>
+        <w:ind w:left="720" w:hanging="360"/>
+      </w:pPr>
+      <w:rPr>
+        <w:rFonts w:ascii="Tahoma" w:hAnsi="Tahoma" w:hint="default"/>
+      </w:rPr>
+    </w:lvl>
+    <w:lvl w:ilvl="1" w:tplc="04090003" w:tentative="1">
+      <w:start w:val="1"/>
+      <w:numFmt w:val="bullet"/>
+      <w:lvlText w:val="o"/>
+      <w:lvlJc w:val="left"/>
+      <w:pPr>
+        <w:ind w:left="1440" w:hanging="360"/>
+      </w:pPr>
+      <w:rPr>
+        <w:rFonts w:ascii="Courier New" w:hAnsi="Courier New" w:cs="Courier New" w:hint="default"/>
+      </w:rPr>
+    </w:lvl>
+    <w:lvl w:ilvl="2" w:tplc="04090005" w:tentative="1">
+      <w:start w:val="1"/>
+      <w:numFmt w:val="bullet"/>
+      <w:lvlText w:val=""/>
+      <w:lvlJc w:val="left"/>
+      <w:pPr>
+        <w:ind w:left="2160" w:hanging="360"/>
+      </w:pPr>
+      <w:rPr>
+        <w:rFonts w:ascii="Wingdings" w:hAnsi="Wingdings" w:hint="default"/>
+      </w:rPr>
+    </w:lvl>
+    <w:lvl w:ilvl="3" w:tplc="04090001" w:tentative="1">
+      <w:start w:val="1"/>
+      <w:numFmt w:val="bullet"/>
+      <w:lvlText w:val=""/>
+      <w:lvlJc w:val="left"/>
+      <w:pPr>
+        <w:ind w:left="2880" w:hanging="360"/>
+      </w:pPr>
+      <w:rPr>
+        <w:rFonts w:ascii="Symbol" w:hAnsi="Symbol" w:hint="default"/>
+      </w:rPr>
+    </w:lvl>
+    <w:lvl w:ilvl="4" w:tplc="04090003" w:tentative="1">
+      <w:start w:val="1"/>
+      <w:numFmt w:val="bullet"/>
+      <w:lvlText w:val="o"/>
+      <w:lvlJc w:val="left"/>
+      <w:pPr>
+        <w:ind w:left="3600" w:hanging="360"/>
+      </w:pPr>
+      <w:rPr>
+        <w:rFonts w:ascii="Courier New" w:hAnsi="Courier New" w:cs="Courier New" w:hint="default"/>
+      </w:rPr>
+    </w:lvl>
+    <w:lvl w:ilvl="5" w:tplc="04090005" w:tentative="1">
+      <w:start w:val="1"/>
+      <w:numFmt w:val="bullet"/>
+      <w:lvlText w:val=""/>
+      <w:lvlJc w:val="left"/>
+      <w:pPr>
+        <w:ind w:left="4320" w:hanging="360"/>
+      </w:pPr>
+      <w:rPr>
+        <w:rFonts w:ascii="Wingdings" w:hAnsi="Wingdings" w:hint="default"/>
+      </w:rPr>
+    </w:lvl>
+    <w:lvl w:ilvl="6" w:tplc="04090001" w:tentative="1">
+      <w:start w:val="1"/>
+      <w:numFmt w:val="bullet"/>
+      <w:lvlText w:val=""/>
+      <w:lvlJc w:val="left"/>
+      <w:pPr>
+        <w:ind w:left="5040" w:hanging="360"/>
+      </w:pPr>
+      <w:rPr>
+        <w:rFonts w:ascii="Symbol" w:hAnsi="Symbol" w:hint="default"/>
+      </w:rPr>
+    </w:lvl>
+    <w:lvl w:ilvl="7" w:tplc="04090003" w:tentative="1">
+      <w:start w:val="1"/>
+      <w:numFmt w:val="bullet"/>
+      <w:lvlText w:val="o"/>
+      <w:lvlJc w:val="left"/>
+      <w:pPr>
+        <w:ind w:left="5760" w:hanging="360"/>
+      </w:pPr>
+      <w:rPr>
+        <w:rFonts w:ascii="Courier New" w:hAnsi="Courier New" w:cs="Courier New" w:hint="default"/>
+      </w:rPr>
+    </w:lvl>
+    <w:lvl w:ilvl="8" w:tplc="04090005" w:tentative="1">
+      <w:start w:val="1"/>
+      <w:numFmt w:val="bullet"/>
+      <w:lvlText w:val=""/>
+      <w:lvlJc w:val="left"/>
+      <w:pPr>
+        <w:ind w:left="6480" w:hanging="360"/>
+      </w:pPr>
+      <w:rPr>
+        <w:rFonts w:ascii="Wingdings" w:hAnsi="Wingdings" w:hint="default"/>
+      </w:rPr>
+    </w:lvl>
+  </w:abstractNum>
+  <w:abstractNum w:abstractNumId="2" w15:restartNumberingAfterBreak="0">
     <w:nsid w:val="5F800AF1"/>
     <w:multiLevelType w:val="hybridMultilevel"/>
     <w:tmpl w:val="DCB8F832"/>
@@ -1290,10 +1801,13 @@
     </w:lvl>
   </w:abstractNum>
   <w:num w:numId="1">
-    <w:abstractNumId w:val="1"/>
+    <w:abstractNumId w:val="2"/>
   </w:num>
   <w:num w:numId="2">
     <w:abstractNumId w:val="0"/>
+  </w:num>
+  <w:num w:numId="3">
+    <w:abstractNumId w:val="1"/>
   </w:num>
 </w:numbering>
 </file>

</xml_diff>